<commit_message>
Det går fandma godt xD
</commit_message>
<xml_diff>
--- a/Versioner/1.5 Til godkendelse/Terminologi liste.docx
+++ b/Versioner/1.5 Til godkendelse/Terminologi liste.docx
@@ -18,8 +18,6 @@
       <w:r>
         <w:t>&lt;Dansk stikkontakt&gt;</w:t>
       </w:r>
-      <w:bookmarkStart w:id="0" w:name="_GoBack"/>
-      <w:bookmarkEnd w:id="0"/>
     </w:p>
     <w:p>
       <w:r>
@@ -61,12 +59,20 @@
     </w:p>
     <w:p>
       <w:r>
-        <w:t xml:space="preserve">Kritiske system fejl indebærer kommunikations fejl til alle enheder tilsluttet systemet. </w:t>
+        <w:t>Kritiske system fejl er</w:t>
+      </w:r>
+      <w:r>
+        <w:t xml:space="preserve"> kommunikations fejl til alle enheder tilsluttet systemet. </w:t>
       </w:r>
       <w:r>
         <w:br/>
         <w:t xml:space="preserve">(Kan i senere udvidelser af systemet, også udvides til at indeholde </w:t>
       </w:r>
+      <w:r>
+        <w:t>andre fejl tilstand af systemet)</w:t>
+      </w:r>
+      <w:bookmarkStart w:id="0" w:name="_GoBack"/>
+      <w:bookmarkEnd w:id="0"/>
     </w:p>
     <w:p/>
     <w:sectPr>
@@ -945,7 +951,7 @@
 </file>
 
 <file path=customXml/itemProps1.xml><?xml version="1.0" encoding="utf-8"?>
-<ds:datastoreItem xmlns:ds="http://schemas.openxmlformats.org/officeDocument/2006/customXml" ds:itemID="{697E2422-21FC-4404-AEE3-A957C9178544}">
+<ds:datastoreItem xmlns:ds="http://schemas.openxmlformats.org/officeDocument/2006/customXml" ds:itemID="{AA0D7CA2-2058-40B0-88C6-87D4735A3FEB}">
   <ds:schemaRefs>
     <ds:schemaRef ds:uri="http://schemas.openxmlformats.org/officeDocument/2006/bibliography"/>
   </ds:schemaRefs>

</xml_diff>